<commit_message>
Changes for WDC Sprint 28 - WDC-2264 - Part 2
>>> Summary <<<
 - Add 'metadata first' check to HydroServer Bulk Upload API

>>>> Azure-Hydroservertools/HydroServerTools/Controllers/api <<<<
 - BulkUploadController.cs
   - Method: Post()
     - Add logic to check for minimal set of metadata entries when uploading data values...

>>>> Azure-Hydroservertools/HydroServerTools/Templates <<<<
 - Corrections to :
    - HydroServer Bulk Uploader API Guide.docx

>>>> Azure-Hydroservertools/HydroServerToolsUtilities <<<<
 - RepositoryContext.cs
   - New method: GetTableRecordCounts(...)
</commit_message>
<xml_diff>
--- a/HydroServerTools/Templates/HydroServer Bulk Uploader API Guide.docx
+++ b/HydroServerTools/Templates/HydroServer Bulk Uploader API Guide.docx
@@ -90,7 +90,13 @@
         <w:rPr>
           <w:rStyle w:val="Strong"/>
         </w:rPr>
-        <w:t>Version 0.1 (Beta)</w:t>
+        <w:t>Version 0.2</w:t>
+      </w:r>
+      <w:r>
+        <w:rPr>
+          <w:rStyle w:val="Strong"/>
+        </w:rPr>
+        <w:t xml:space="preserve"> (Beta)</w:t>
       </w:r>
     </w:p>
     <w:p/>
@@ -132,6 +138,59 @@
           <w:rStyle w:val="Strong"/>
         </w:rPr>
         <w:t>September 2018</w:t>
+      </w:r>
+    </w:p>
+    <w:p>
+      <w:pPr>
+        <w:rPr>
+          <w:rStyle w:val="Strong"/>
+        </w:rPr>
+      </w:pPr>
+      <w:r>
+        <w:rPr>
+          <w:rStyle w:val="Strong"/>
+        </w:rPr>
+        <w:br w:type="page"/>
+      </w:r>
+    </w:p>
+    <w:p>
+      <w:pPr>
+        <w:pStyle w:val="Heading1"/>
+      </w:pPr>
+      <w:r>
+        <w:lastRenderedPageBreak/>
+        <w:t>Change Log</w:t>
+      </w:r>
+    </w:p>
+    <w:p>
+      <w:pPr>
+        <w:pStyle w:val="ListParagraph"/>
+        <w:numPr>
+          <w:ilvl w:val="0"/>
+          <w:numId w:val="6"/>
+        </w:numPr>
+        <w:spacing w:before="120"/>
+      </w:pPr>
+      <w:r>
+        <w:t>21-Sep-2018 - 0.1 (Beta) – Brian C. - Initial Draft</w:t>
+      </w:r>
+    </w:p>
+    <w:p>
+      <w:pPr>
+        <w:pStyle w:val="ListParagraph"/>
+        <w:numPr>
+          <w:ilvl w:val="0"/>
+          <w:numId w:val="6"/>
+        </w:numPr>
+        <w:spacing w:before="120"/>
+      </w:pPr>
+      <w:r>
+        <w:t xml:space="preserve">24-Sep-2018 - </w:t>
+      </w:r>
+      <w:bookmarkStart w:id="0" w:name="_GoBack"/>
+      <w:bookmarkEnd w:id="0"/>
+      <w:r>
+        <w:t>0.2 (Beta) – Brian C. - Corrections to Initial Draft</w:t>
       </w:r>
     </w:p>
     <w:p>
@@ -240,7 +299,13 @@
         <w:t>setup procedures prepare the user’</w:t>
       </w:r>
       <w:r>
-        <w:t xml:space="preserve">s client machine and obtain the identifier(s) required for data service identification.  </w:t>
+        <w:t>s client machine and obtain the data service identifi</w:t>
+      </w:r>
+      <w:r>
+        <w:t>er</w:t>
+      </w:r>
+      <w:r>
+        <w:t xml:space="preserve">.  </w:t>
       </w:r>
     </w:p>
     <w:p>
@@ -345,7 +410,13 @@
         <w:t xml:space="preserve">), </w:t>
       </w:r>
       <w:r>
-        <w:t xml:space="preserve">under the ‘Status’ heading use the mouse pointer to right-click the ‘API Key’ label to display the key value.  </w:t>
+        <w:t>under the ‘Status’ headin</w:t>
+      </w:r>
+      <w:r>
+        <w:t>g use the mouse pointer to left</w:t>
+      </w:r>
+      <w:r>
+        <w:t xml:space="preserve">-click the ‘API Key’ label to display the key value.  </w:t>
       </w:r>
     </w:p>
     <w:p>
@@ -1727,8 +1798,6 @@
         </w:rPr>
         <w:t xml:space="preserve"> Web Client - View Data Option</w:t>
       </w:r>
-      <w:bookmarkStart w:id="0" w:name="_GoBack"/>
-      <w:bookmarkEnd w:id="0"/>
     </w:p>
     <w:sectPr>
       <w:pgSz w:w="12240" w:h="15840"/>
@@ -1743,6 +1812,119 @@
 <file path=word/numbering.xml><?xml version="1.0" encoding="utf-8"?>
 <w:numbering xmlns:wpc="http://schemas.microsoft.com/office/word/2010/wordprocessingCanvas" xmlns:cx="http://schemas.microsoft.com/office/drawing/2014/chartex" xmlns:cx1="http://schemas.microsoft.com/office/drawing/2015/9/8/chartex" xmlns:cx2="http://schemas.microsoft.com/office/drawing/2015/10/21/chartex" xmlns:cx3="http://schemas.microsoft.com/office/drawing/2016/5/9/chartex" xmlns:cx4="http://schemas.microsoft.com/office/drawing/2016/5/10/chartex" xmlns:cx5="http://schemas.microsoft.com/office/drawing/2016/5/11/chartex" xmlns:cx6="http://schemas.microsoft.com/office/drawing/2016/5/12/chartex" xmlns:cx7="http://schemas.microsoft.com/office/drawing/2016/5/13/chartex" xmlns:cx8="http://schemas.microsoft.com/office/drawing/2016/5/14/chartex" xmlns:mc="http://schemas.openxmlformats.org/markup-compatibility/2006" xmlns:aink="http://schemas.microsoft.com/office/drawing/2016/ink" xmlns:am3d="http://schemas.microsoft.com/office/drawing/2017/model3d" xmlns:o="urn:schemas-microsoft-com:office:office" xmlns:r="http://schemas.openxmlformats.org/officeDocument/2006/relationships" xmlns:m="http://schemas.openxmlformats.org/officeDocument/2006/math" xmlns:v="urn:schemas-microsoft-com:vml" xmlns:wp14="http://schemas.microsoft.com/office/word/2010/wordprocessingDrawing" xmlns:wp="http://schemas.openxmlformats.org/drawingml/2006/wordprocessingDrawing" xmlns:w10="urn:schemas-microsoft-com:office:word" xmlns:w="http://schemas.openxmlformats.org/wordprocessingml/2006/main" xmlns:w14="http://schemas.microsoft.com/office/word/2010/wordml" xmlns:w15="http://schemas.microsoft.com/office/word/2012/wordml" xmlns:w16cid="http://schemas.microsoft.com/office/word/2016/wordml/cid" xmlns:w16se="http://schemas.microsoft.com/office/word/2015/wordml/symex" xmlns:wpg="http://schemas.microsoft.com/office/word/2010/wordprocessingGroup" xmlns:wpi="http://schemas.microsoft.com/office/word/2010/wordprocessingInk" xmlns:wne="http://schemas.microsoft.com/office/word/2006/wordml" xmlns:wps="http://schemas.microsoft.com/office/word/2010/wordprocessingShape" mc:Ignorable="w14 w15 w16se w16cid wp14">
   <w:abstractNum w:abstractNumId="0" w15:restartNumberingAfterBreak="0">
+    <w:nsid w:val="0EE6423F"/>
+    <w:multiLevelType w:val="hybridMultilevel"/>
+    <w:tmpl w:val="7EB0B9C4"/>
+    <w:lvl w:ilvl="0" w:tplc="04090001">
+      <w:start w:val="1"/>
+      <w:numFmt w:val="bullet"/>
+      <w:lvlText w:val=""/>
+      <w:lvlJc w:val="left"/>
+      <w:pPr>
+        <w:ind w:left="720" w:hanging="360"/>
+      </w:pPr>
+      <w:rPr>
+        <w:rFonts w:ascii="Symbol" w:hAnsi="Symbol" w:hint="default"/>
+      </w:rPr>
+    </w:lvl>
+    <w:lvl w:ilvl="1" w:tplc="04090003" w:tentative="1">
+      <w:start w:val="1"/>
+      <w:numFmt w:val="bullet"/>
+      <w:lvlText w:val="o"/>
+      <w:lvlJc w:val="left"/>
+      <w:pPr>
+        <w:ind w:left="1440" w:hanging="360"/>
+      </w:pPr>
+      <w:rPr>
+        <w:rFonts w:ascii="Courier New" w:hAnsi="Courier New" w:cs="Courier New" w:hint="default"/>
+      </w:rPr>
+    </w:lvl>
+    <w:lvl w:ilvl="2" w:tplc="04090005" w:tentative="1">
+      <w:start w:val="1"/>
+      <w:numFmt w:val="bullet"/>
+      <w:lvlText w:val=""/>
+      <w:lvlJc w:val="left"/>
+      <w:pPr>
+        <w:ind w:left="2160" w:hanging="360"/>
+      </w:pPr>
+      <w:rPr>
+        <w:rFonts w:ascii="Wingdings" w:hAnsi="Wingdings" w:hint="default"/>
+      </w:rPr>
+    </w:lvl>
+    <w:lvl w:ilvl="3" w:tplc="04090001" w:tentative="1">
+      <w:start w:val="1"/>
+      <w:numFmt w:val="bullet"/>
+      <w:lvlText w:val=""/>
+      <w:lvlJc w:val="left"/>
+      <w:pPr>
+        <w:ind w:left="2880" w:hanging="360"/>
+      </w:pPr>
+      <w:rPr>
+        <w:rFonts w:ascii="Symbol" w:hAnsi="Symbol" w:hint="default"/>
+      </w:rPr>
+    </w:lvl>
+    <w:lvl w:ilvl="4" w:tplc="04090003" w:tentative="1">
+      <w:start w:val="1"/>
+      <w:numFmt w:val="bullet"/>
+      <w:lvlText w:val="o"/>
+      <w:lvlJc w:val="left"/>
+      <w:pPr>
+        <w:ind w:left="3600" w:hanging="360"/>
+      </w:pPr>
+      <w:rPr>
+        <w:rFonts w:ascii="Courier New" w:hAnsi="Courier New" w:cs="Courier New" w:hint="default"/>
+      </w:rPr>
+    </w:lvl>
+    <w:lvl w:ilvl="5" w:tplc="04090005" w:tentative="1">
+      <w:start w:val="1"/>
+      <w:numFmt w:val="bullet"/>
+      <w:lvlText w:val=""/>
+      <w:lvlJc w:val="left"/>
+      <w:pPr>
+        <w:ind w:left="4320" w:hanging="360"/>
+      </w:pPr>
+      <w:rPr>
+        <w:rFonts w:ascii="Wingdings" w:hAnsi="Wingdings" w:hint="default"/>
+      </w:rPr>
+    </w:lvl>
+    <w:lvl w:ilvl="6" w:tplc="04090001" w:tentative="1">
+      <w:start w:val="1"/>
+      <w:numFmt w:val="bullet"/>
+      <w:lvlText w:val=""/>
+      <w:lvlJc w:val="left"/>
+      <w:pPr>
+        <w:ind w:left="5040" w:hanging="360"/>
+      </w:pPr>
+      <w:rPr>
+        <w:rFonts w:ascii="Symbol" w:hAnsi="Symbol" w:hint="default"/>
+      </w:rPr>
+    </w:lvl>
+    <w:lvl w:ilvl="7" w:tplc="04090003" w:tentative="1">
+      <w:start w:val="1"/>
+      <w:numFmt w:val="bullet"/>
+      <w:lvlText w:val="o"/>
+      <w:lvlJc w:val="left"/>
+      <w:pPr>
+        <w:ind w:left="5760" w:hanging="360"/>
+      </w:pPr>
+      <w:rPr>
+        <w:rFonts w:ascii="Courier New" w:hAnsi="Courier New" w:cs="Courier New" w:hint="default"/>
+      </w:rPr>
+    </w:lvl>
+    <w:lvl w:ilvl="8" w:tplc="04090005" w:tentative="1">
+      <w:start w:val="1"/>
+      <w:numFmt w:val="bullet"/>
+      <w:lvlText w:val=""/>
+      <w:lvlJc w:val="left"/>
+      <w:pPr>
+        <w:ind w:left="6480" w:hanging="360"/>
+      </w:pPr>
+      <w:rPr>
+        <w:rFonts w:ascii="Wingdings" w:hAnsi="Wingdings" w:hint="default"/>
+      </w:rPr>
+    </w:lvl>
+  </w:abstractNum>
+  <w:abstractNum w:abstractNumId="1" w15:restartNumberingAfterBreak="0">
     <w:nsid w:val="314262CB"/>
     <w:multiLevelType w:val="hybridMultilevel"/>
     <w:tmpl w:val="AC7472DA"/>
@@ -1855,7 +2037,7 @@
       </w:rPr>
     </w:lvl>
   </w:abstractNum>
-  <w:abstractNum w:abstractNumId="1" w15:restartNumberingAfterBreak="0">
+  <w:abstractNum w:abstractNumId="2" w15:restartNumberingAfterBreak="0">
     <w:nsid w:val="66A767EC"/>
     <w:multiLevelType w:val="hybridMultilevel"/>
     <w:tmpl w:val="453682B4"/>
@@ -1968,7 +2150,7 @@
       </w:rPr>
     </w:lvl>
   </w:abstractNum>
-  <w:abstractNum w:abstractNumId="2" w15:restartNumberingAfterBreak="0">
+  <w:abstractNum w:abstractNumId="3" w15:restartNumberingAfterBreak="0">
     <w:nsid w:val="6ED246AA"/>
     <w:multiLevelType w:val="hybridMultilevel"/>
     <w:tmpl w:val="652E3088"/>
@@ -2081,7 +2263,7 @@
       </w:rPr>
     </w:lvl>
   </w:abstractNum>
-  <w:abstractNum w:abstractNumId="3" w15:restartNumberingAfterBreak="0">
+  <w:abstractNum w:abstractNumId="4" w15:restartNumberingAfterBreak="0">
     <w:nsid w:val="72FA3B9C"/>
     <w:multiLevelType w:val="hybridMultilevel"/>
     <w:tmpl w:val="1D5EF634"/>
@@ -2194,7 +2376,7 @@
       </w:rPr>
     </w:lvl>
   </w:abstractNum>
-  <w:abstractNum w:abstractNumId="4" w15:restartNumberingAfterBreak="0">
+  <w:abstractNum w:abstractNumId="5" w15:restartNumberingAfterBreak="0">
     <w:nsid w:val="7CAF1327"/>
     <w:multiLevelType w:val="hybridMultilevel"/>
     <w:tmpl w:val="09B0E080"/>
@@ -2308,19 +2490,22 @@
     </w:lvl>
   </w:abstractNum>
   <w:num w:numId="1">
+    <w:abstractNumId w:val="2"/>
+  </w:num>
+  <w:num w:numId="2">
     <w:abstractNumId w:val="1"/>
   </w:num>
-  <w:num w:numId="2">
-    <w:abstractNumId w:val="0"/>
+  <w:num w:numId="3">
+    <w:abstractNumId w:val="4"/>
   </w:num>
-  <w:num w:numId="3">
+  <w:num w:numId="4">
     <w:abstractNumId w:val="3"/>
   </w:num>
-  <w:num w:numId="4">
-    <w:abstractNumId w:val="2"/>
+  <w:num w:numId="5">
+    <w:abstractNumId w:val="5"/>
   </w:num>
-  <w:num w:numId="5">
-    <w:abstractNumId w:val="4"/>
+  <w:num w:numId="6">
+    <w:abstractNumId w:val="0"/>
   </w:num>
 </w:numbering>
 </file>

</xml_diff>